<commit_message>
samen logboek gemaakt voor vandaag 23-4-18
</commit_message>
<xml_diff>
--- a/DOCS/Gezamelijk logboek.docx
+++ b/DOCS/Gezamelijk logboek.docx
@@ -4,88 +4,1156 @@
   <w:body>
     <w:p>
       <w:pPr>
-        <w:autoSpaceDE w:val="0"/>
-        <w:autoSpaceDN w:val="0"/>
-        <w:adjustRightInd w:val="0"/>
-        <w:spacing w:after="0" w:line="240" w:lineRule="auto"/>
-        <w:rPr>
-          <w:rFonts w:ascii="Courier New" w:hAnsi="Courier New" w:cs="Courier New"/>
-        </w:rPr>
-      </w:pPr>
-    </w:p>
-    <w:p>
-      <w:pPr>
-        <w:autoSpaceDE w:val="0"/>
-        <w:autoSpaceDN w:val="0"/>
-        <w:adjustRightInd w:val="0"/>
-        <w:spacing w:after="0" w:line="240" w:lineRule="auto"/>
-        <w:rPr>
-          <w:rFonts w:ascii="Courier New" w:hAnsi="Courier New" w:cs="Courier New"/>
-        </w:rPr>
-      </w:pPr>
-    </w:p>
-    <w:p>
-      <w:pPr>
-        <w:autoSpaceDE w:val="0"/>
-        <w:autoSpaceDN w:val="0"/>
-        <w:adjustRightInd w:val="0"/>
-        <w:spacing w:after="0" w:line="240" w:lineRule="auto"/>
-        <w:rPr>
-          <w:rFonts w:ascii="Courier New" w:hAnsi="Courier New" w:cs="Courier New"/>
-        </w:rPr>
-      </w:pPr>
-      <w:r>
-        <w:rPr>
-          <w:rFonts w:ascii="Courier New" w:hAnsi="Courier New" w:cs="Courier New"/>
-        </w:rPr>
-        <w:t>DAG 1 23-4-2018</w:t>
-      </w:r>
-    </w:p>
-    <w:p>
-      <w:pPr>
-        <w:autoSpaceDE w:val="0"/>
-        <w:autoSpaceDN w:val="0"/>
-        <w:adjustRightInd w:val="0"/>
-        <w:spacing w:after="0" w:line="240" w:lineRule="auto"/>
-        <w:rPr>
-          <w:rFonts w:ascii="Courier New" w:hAnsi="Courier New" w:cs="Courier New"/>
-        </w:rPr>
-      </w:pPr>
-    </w:p>
-    <w:p>
-      <w:pPr>
-        <w:autoSpaceDE w:val="0"/>
-        <w:autoSpaceDN w:val="0"/>
-        <w:adjustRightInd w:val="0"/>
-        <w:spacing w:after="0" w:line="240" w:lineRule="auto"/>
-        <w:rPr>
-          <w:rFonts w:ascii="Courier New" w:hAnsi="Courier New" w:cs="Courier New"/>
-        </w:rPr>
-      </w:pPr>
-      <w:r>
-        <w:rPr>
-          <w:rFonts w:ascii="Courier New" w:hAnsi="Courier New" w:cs="Courier New"/>
-        </w:rPr>
-        <w:t>Wij als team</w:t>
-      </w:r>
-      <w:r>
-        <w:rPr>
-          <w:rFonts w:ascii="Courier New" w:hAnsi="Courier New" w:cs="Courier New"/>
-        </w:rPr>
-        <w:t xml:space="preserve"> gaan bespreken wat voor vragen wij willen stellen.</w:t>
-      </w:r>
+        <w:jc w:val="center"/>
+        <w:rPr>
+          <w:b/>
+          <w:sz w:val="48"/>
+        </w:rPr>
+      </w:pPr>
+      <w:r>
+        <w:rPr>
+          <w:b/>
+          <w:sz w:val="48"/>
+        </w:rPr>
+        <w:t>Logboek week 23-4-18 – 27-4-18:</w:t>
+      </w:r>
+    </w:p>
+    <w:p>
+      <w:pPr>
+        <w:jc w:val="center"/>
+        <w:rPr>
+          <w:b/>
+          <w:sz w:val="48"/>
+        </w:rPr>
+      </w:pPr>
+    </w:p>
+    <w:p>
+      <w:pPr>
+        <w:rPr>
+          <w:b/>
+          <w:sz w:val="32"/>
+          <w:lang w:val="en-US"/>
+        </w:rPr>
+      </w:pPr>
+      <w:r>
+        <w:rPr>
+          <w:b/>
+          <w:sz w:val="32"/>
+          <w:lang w:val="en-US"/>
+        </w:rPr>
+        <w:t xml:space="preserve">MA 23-4-2018: </w:t>
+      </w:r>
+    </w:p>
+    <w:p>
+      <w:pPr>
+        <w:pStyle w:val="Lijstalinea"/>
+        <w:numPr>
+          <w:ilvl w:val="0"/>
+          <w:numId w:val="1"/>
+        </w:numPr>
+        <w:rPr>
+          <w:b/>
+          <w:sz w:val="32"/>
+        </w:rPr>
+      </w:pPr>
+      <w:r>
+        <w:rPr>
+          <w:b/>
+          <w:sz w:val="32"/>
+        </w:rPr>
+        <w:t>Ochtend: VRIJ</w:t>
+      </w:r>
+    </w:p>
+    <w:p>
+      <w:pPr>
+        <w:pStyle w:val="Lijstalinea"/>
+        <w:numPr>
+          <w:ilvl w:val="0"/>
+          <w:numId w:val="1"/>
+        </w:numPr>
+        <w:rPr>
+          <w:sz w:val="32"/>
+        </w:rPr>
+      </w:pPr>
+      <w:r>
+        <w:rPr>
+          <w:b/>
+          <w:sz w:val="32"/>
+        </w:rPr>
+        <w:t xml:space="preserve">Middag:  </w:t>
+      </w:r>
+      <w:r>
+        <w:rPr>
+          <w:sz w:val="32"/>
+        </w:rPr>
+        <w:t>Naar jan zijn uitleg over de groepjes geluisterd nu gaan wij gezamenlijk vragen samenstellen die wij willen weten</w:t>
+      </w:r>
+      <w:r>
+        <w:rPr>
+          <w:sz w:val="32"/>
+        </w:rPr>
+        <w:t>,</w:t>
+      </w:r>
+    </w:p>
+    <w:p>
+      <w:pPr>
+        <w:pStyle w:val="Lijstalinea"/>
+        <w:rPr>
+          <w:sz w:val="32"/>
+        </w:rPr>
+      </w:pPr>
+      <w:r>
+        <w:rPr>
+          <w:sz w:val="32"/>
+        </w:rPr>
+        <w:t>ook hebben wij alle drie schetsen gemaakt van hoe wij denken dat de pagina eruit komt te zien.</w:t>
+      </w:r>
+    </w:p>
+    <w:p>
+      <w:pPr>
+        <w:rPr>
+          <w:b/>
+          <w:sz w:val="32"/>
+          <w:lang w:val="en-US"/>
+        </w:rPr>
+      </w:pPr>
+      <w:r>
+        <w:rPr>
+          <w:b/>
+          <w:sz w:val="32"/>
+          <w:lang w:val="en-US"/>
+        </w:rPr>
+        <w:t>DI:</w:t>
+      </w:r>
+    </w:p>
+    <w:p>
+      <w:pPr>
+        <w:pStyle w:val="Lijstalinea"/>
+        <w:numPr>
+          <w:ilvl w:val="0"/>
+          <w:numId w:val="1"/>
+        </w:numPr>
+        <w:rPr>
+          <w:b/>
+          <w:sz w:val="32"/>
+        </w:rPr>
+      </w:pPr>
+      <w:r>
+        <w:rPr>
+          <w:b/>
+          <w:sz w:val="32"/>
+        </w:rPr>
+        <w:t xml:space="preserve">Ochtend: </w:t>
+      </w:r>
+    </w:p>
+    <w:p>
+      <w:pPr>
+        <w:pStyle w:val="Lijstalinea"/>
+        <w:numPr>
+          <w:ilvl w:val="0"/>
+          <w:numId w:val="1"/>
+        </w:numPr>
+        <w:rPr>
+          <w:b/>
+          <w:sz w:val="32"/>
+        </w:rPr>
+      </w:pPr>
+      <w:r>
+        <w:rPr>
+          <w:b/>
+          <w:sz w:val="32"/>
+        </w:rPr>
+        <w:t xml:space="preserve">Middag: </w:t>
+      </w:r>
+    </w:p>
+    <w:p>
+      <w:pPr>
+        <w:rPr>
+          <w:b/>
+          <w:sz w:val="32"/>
+        </w:rPr>
+      </w:pPr>
+    </w:p>
+    <w:p>
+      <w:pPr>
+        <w:rPr>
+          <w:b/>
+          <w:sz w:val="32"/>
+          <w:lang w:val="en-US"/>
+        </w:rPr>
+      </w:pPr>
+      <w:r>
+        <w:rPr>
+          <w:b/>
+          <w:sz w:val="32"/>
+          <w:lang w:val="en-US"/>
+        </w:rPr>
+        <w:t>WO:</w:t>
+      </w:r>
+    </w:p>
+    <w:p>
+      <w:pPr>
+        <w:pStyle w:val="Lijstalinea"/>
+        <w:numPr>
+          <w:ilvl w:val="0"/>
+          <w:numId w:val="1"/>
+        </w:numPr>
+        <w:rPr>
+          <w:b/>
+          <w:sz w:val="32"/>
+        </w:rPr>
+      </w:pPr>
+      <w:r>
+        <w:rPr>
+          <w:b/>
+          <w:sz w:val="32"/>
+        </w:rPr>
+        <w:t xml:space="preserve">Ochtend: </w:t>
+      </w:r>
+    </w:p>
+    <w:p>
+      <w:pPr>
+        <w:pStyle w:val="Lijstalinea"/>
+        <w:numPr>
+          <w:ilvl w:val="0"/>
+          <w:numId w:val="1"/>
+        </w:numPr>
+        <w:rPr>
+          <w:b/>
+          <w:sz w:val="32"/>
+        </w:rPr>
+      </w:pPr>
+      <w:r>
+        <w:rPr>
+          <w:b/>
+          <w:sz w:val="32"/>
+        </w:rPr>
+        <w:t xml:space="preserve">Middag:  </w:t>
+      </w:r>
+    </w:p>
+    <w:p>
+      <w:pPr>
+        <w:rPr>
+          <w:b/>
+          <w:sz w:val="32"/>
+        </w:rPr>
+      </w:pPr>
+    </w:p>
+    <w:p>
+      <w:pPr>
+        <w:rPr>
+          <w:b/>
+          <w:sz w:val="32"/>
+        </w:rPr>
+      </w:pPr>
+      <w:r>
+        <w:rPr>
+          <w:b/>
+          <w:sz w:val="32"/>
+        </w:rPr>
+        <w:t xml:space="preserve">DO: </w:t>
+      </w:r>
+    </w:p>
+    <w:p>
+      <w:pPr>
+        <w:pStyle w:val="Lijstalinea"/>
+        <w:numPr>
+          <w:ilvl w:val="0"/>
+          <w:numId w:val="2"/>
+        </w:numPr>
+        <w:rPr>
+          <w:b/>
+          <w:sz w:val="32"/>
+        </w:rPr>
+      </w:pPr>
+      <w:r>
+        <w:rPr>
+          <w:b/>
+          <w:sz w:val="32"/>
+        </w:rPr>
+        <w:t xml:space="preserve">Ochtend: </w:t>
+      </w:r>
+    </w:p>
+    <w:p>
+      <w:pPr>
+        <w:pStyle w:val="Lijstalinea"/>
+        <w:numPr>
+          <w:ilvl w:val="0"/>
+          <w:numId w:val="2"/>
+        </w:numPr>
+        <w:rPr>
+          <w:b/>
+          <w:sz w:val="32"/>
+        </w:rPr>
+      </w:pPr>
+      <w:r>
+        <w:rPr>
+          <w:b/>
+          <w:sz w:val="32"/>
+        </w:rPr>
+        <w:t xml:space="preserve">Middag: </w:t>
+      </w:r>
+    </w:p>
+    <w:p>
+      <w:pPr>
+        <w:rPr>
+          <w:b/>
+          <w:sz w:val="32"/>
+        </w:rPr>
+      </w:pPr>
+    </w:p>
+    <w:p>
+      <w:pPr>
+        <w:rPr>
+          <w:b/>
+          <w:sz w:val="32"/>
+          <w:lang w:val="en-US"/>
+        </w:rPr>
+      </w:pPr>
+      <w:r>
+        <w:rPr>
+          <w:b/>
+          <w:sz w:val="32"/>
+        </w:rPr>
+        <w:br/>
+      </w:r>
+      <w:r>
+        <w:rPr>
+          <w:b/>
+          <w:sz w:val="32"/>
+          <w:lang w:val="en-US"/>
+        </w:rPr>
+        <w:t>VR:</w:t>
+      </w:r>
+    </w:p>
+    <w:p>
+      <w:pPr>
+        <w:pStyle w:val="Lijstalinea"/>
+        <w:numPr>
+          <w:ilvl w:val="0"/>
+          <w:numId w:val="1"/>
+        </w:numPr>
+        <w:rPr>
+          <w:b/>
+          <w:sz w:val="32"/>
+        </w:rPr>
+      </w:pPr>
+      <w:r>
+        <w:rPr>
+          <w:b/>
+          <w:sz w:val="32"/>
+        </w:rPr>
+        <w:t xml:space="preserve">Ochtend: </w:t>
+      </w:r>
+    </w:p>
+    <w:p>
+      <w:pPr>
+        <w:pStyle w:val="Lijstalinea"/>
+        <w:numPr>
+          <w:ilvl w:val="0"/>
+          <w:numId w:val="1"/>
+        </w:numPr>
+        <w:rPr>
+          <w:b/>
+          <w:sz w:val="32"/>
+        </w:rPr>
+      </w:pPr>
+      <w:r>
+        <w:rPr>
+          <w:b/>
+          <w:sz w:val="32"/>
+        </w:rPr>
+        <w:t xml:space="preserve">Middag: </w:t>
+      </w:r>
+    </w:p>
+    <w:p/>
+    <w:p/>
+    <w:p/>
+    <w:p/>
+    <w:p>
+      <w:pPr>
+        <w:ind w:left="360"/>
+        <w:rPr>
+          <w:b/>
+          <w:sz w:val="32"/>
+          <w:szCs w:val="32"/>
+        </w:rPr>
+      </w:pPr>
+      <w:r>
+        <w:rPr>
+          <w:b/>
+          <w:sz w:val="32"/>
+          <w:szCs w:val="32"/>
+        </w:rPr>
+        <w:t>Vragen:</w:t>
+      </w:r>
+    </w:p>
+    <w:p>
+      <w:pPr>
+        <w:pStyle w:val="Lijstalinea"/>
+        <w:numPr>
+          <w:ilvl w:val="0"/>
+          <w:numId w:val="5"/>
+        </w:numPr>
+        <w:rPr>
+          <w:b/>
+          <w:sz w:val="32"/>
+          <w:szCs w:val="32"/>
+        </w:rPr>
+      </w:pPr>
+      <w:r>
+        <w:rPr>
+          <w:b/>
+          <w:sz w:val="32"/>
+          <w:szCs w:val="32"/>
+        </w:rPr>
+        <w:t>Mogen wij zelf bepalen welke info over Sneek op de website komt?</w:t>
+      </w:r>
+    </w:p>
+    <w:p>
+      <w:pPr>
+        <w:pStyle w:val="Lijstalinea"/>
+        <w:numPr>
+          <w:ilvl w:val="0"/>
+          <w:numId w:val="5"/>
+        </w:numPr>
+        <w:rPr>
+          <w:b/>
+          <w:sz w:val="32"/>
+          <w:szCs w:val="32"/>
+        </w:rPr>
+      </w:pPr>
+      <w:r>
+        <w:rPr>
+          <w:b/>
+          <w:sz w:val="32"/>
+          <w:szCs w:val="32"/>
+        </w:rPr>
+        <w:t xml:space="preserve">Meer info over de </w:t>
+      </w:r>
+      <w:r>
+        <w:rPr>
+          <w:b/>
+          <w:sz w:val="32"/>
+          <w:szCs w:val="32"/>
+        </w:rPr>
+        <w:t>skûtsjes</w:t>
+      </w:r>
+      <w:r>
+        <w:rPr>
+          <w:b/>
+          <w:sz w:val="32"/>
+          <w:szCs w:val="32"/>
+        </w:rPr>
+        <w:t xml:space="preserve"> hoeveel zijn er? Hoeveel mensen passen erin? Mogen mensen zelf in de </w:t>
+      </w:r>
+      <w:r>
+        <w:rPr>
+          <w:b/>
+          <w:sz w:val="32"/>
+          <w:szCs w:val="32"/>
+        </w:rPr>
+        <w:t>skûtsjes</w:t>
+      </w:r>
+      <w:r>
+        <w:rPr>
+          <w:b/>
+          <w:sz w:val="32"/>
+          <w:szCs w:val="32"/>
+        </w:rPr>
+        <w:t xml:space="preserve"> varen? </w:t>
+      </w:r>
+      <w:r>
+        <w:rPr>
+          <w:b/>
+          <w:sz w:val="32"/>
+          <w:szCs w:val="32"/>
+        </w:rPr>
+        <w:t xml:space="preserve">Hoeveel mensen zijn er die daarmee kunnen varen? </w:t>
+      </w:r>
+      <w:r>
+        <w:rPr>
+          <w:b/>
+          <w:sz w:val="32"/>
+          <w:szCs w:val="32"/>
+        </w:rPr>
+        <w:t xml:space="preserve">Kosten? Etc </w:t>
+      </w:r>
+      <w:proofErr w:type="spellStart"/>
+      <w:r>
+        <w:rPr>
+          <w:b/>
+          <w:sz w:val="32"/>
+          <w:szCs w:val="32"/>
+        </w:rPr>
+        <w:t>etc</w:t>
+      </w:r>
+      <w:proofErr w:type="spellEnd"/>
+    </w:p>
+    <w:p>
+      <w:pPr>
+        <w:pStyle w:val="Lijstalinea"/>
+        <w:numPr>
+          <w:ilvl w:val="0"/>
+          <w:numId w:val="5"/>
+        </w:numPr>
+        <w:rPr>
+          <w:b/>
+          <w:sz w:val="32"/>
+          <w:szCs w:val="32"/>
+        </w:rPr>
+      </w:pPr>
+      <w:r>
+        <w:rPr>
+          <w:b/>
+          <w:sz w:val="32"/>
+          <w:szCs w:val="32"/>
+        </w:rPr>
+        <w:t xml:space="preserve">Route van de </w:t>
+      </w:r>
+      <w:r>
+        <w:rPr>
+          <w:b/>
+          <w:sz w:val="32"/>
+          <w:szCs w:val="32"/>
+        </w:rPr>
+        <w:t>skûtsjes</w:t>
+      </w:r>
+      <w:r>
+        <w:rPr>
+          <w:b/>
+          <w:sz w:val="32"/>
+          <w:szCs w:val="32"/>
+        </w:rPr>
+        <w:t xml:space="preserve"> ivm tijden.</w:t>
+      </w:r>
+    </w:p>
+    <w:p>
+      <w:pPr>
+        <w:pStyle w:val="Lijstalinea"/>
+        <w:numPr>
+          <w:ilvl w:val="0"/>
+          <w:numId w:val="5"/>
+        </w:numPr>
+        <w:rPr>
+          <w:b/>
+          <w:sz w:val="32"/>
+          <w:szCs w:val="32"/>
+        </w:rPr>
+      </w:pPr>
+      <w:r>
+        <w:rPr>
+          <w:b/>
+          <w:sz w:val="32"/>
+          <w:szCs w:val="32"/>
+        </w:rPr>
+        <w:t>Info alleen over Sneek of ook de omgeving daaromheen?</w:t>
+      </w:r>
+    </w:p>
+    <w:p>
+      <w:pPr>
+        <w:pStyle w:val="Lijstalinea"/>
+        <w:numPr>
+          <w:ilvl w:val="0"/>
+          <w:numId w:val="5"/>
+        </w:numPr>
+        <w:rPr>
+          <w:b/>
+          <w:sz w:val="32"/>
+          <w:szCs w:val="32"/>
+        </w:rPr>
+      </w:pPr>
+      <w:r>
+        <w:rPr>
+          <w:b/>
+          <w:sz w:val="32"/>
+          <w:szCs w:val="32"/>
+        </w:rPr>
+        <w:t>Is er een specifieke taal/Framework waarin wij dit moeten doen of mogen wij dit zelf bepalen.</w:t>
+      </w:r>
+    </w:p>
+    <w:p>
+      <w:pPr>
+        <w:pStyle w:val="Lijstalinea"/>
+        <w:numPr>
+          <w:ilvl w:val="0"/>
+          <w:numId w:val="5"/>
+        </w:numPr>
+        <w:rPr>
+          <w:b/>
+          <w:sz w:val="32"/>
+          <w:szCs w:val="32"/>
+        </w:rPr>
+      </w:pPr>
+      <w:r>
+        <w:rPr>
+          <w:b/>
+          <w:sz w:val="32"/>
+          <w:szCs w:val="32"/>
+        </w:rPr>
+        <w:t>Mogen wij google maps op onze pagina gebruiken zonder copyright claim van google?</w:t>
+      </w:r>
+    </w:p>
+    <w:p>
+      <w:pPr>
+        <w:pStyle w:val="Lijstalinea"/>
+        <w:numPr>
+          <w:ilvl w:val="0"/>
+          <w:numId w:val="5"/>
+        </w:numPr>
+        <w:rPr>
+          <w:b/>
+          <w:sz w:val="32"/>
+          <w:szCs w:val="32"/>
+        </w:rPr>
+      </w:pPr>
+      <w:r>
+        <w:rPr>
+          <w:b/>
+          <w:sz w:val="32"/>
+          <w:szCs w:val="32"/>
+        </w:rPr>
+        <w:t>Behalve skûtsje huren en algemene info over Sneek zijn er nog meer dingen die er absoluut in moeten?</w:t>
+      </w:r>
+    </w:p>
+    <w:p>
+      <w:pPr>
+        <w:pStyle w:val="Lijstalinea"/>
+        <w:numPr>
+          <w:ilvl w:val="0"/>
+          <w:numId w:val="5"/>
+        </w:numPr>
+        <w:rPr>
+          <w:b/>
+          <w:sz w:val="32"/>
+          <w:szCs w:val="32"/>
+        </w:rPr>
+      </w:pPr>
       <w:bookmarkStart w:id="0" w:name="_GoBack"/>
       <w:bookmarkEnd w:id="0"/>
     </w:p>
-    <w:p/>
     <w:sectPr>
-      <w:pgSz w:w="12240" w:h="15840"/>
+      <w:pgSz w:w="11906" w:h="16838"/>
       <w:pgMar w:top="1417" w:right="1417" w:bottom="1417" w:left="1417" w:header="708" w:footer="708" w:gutter="0"/>
       <w:cols w:space="708"/>
-      <w:noEndnote/>
+      <w:docGrid w:linePitch="360"/>
     </w:sectPr>
   </w:body>
 </w:document>
+</file>
+
+<file path=word/numbering.xml><?xml version="1.0" encoding="utf-8"?>
+<w:numbering xmlns:wpc="http://schemas.microsoft.com/office/word/2010/wordprocessingCanvas" xmlns:cx="http://schemas.microsoft.com/office/drawing/2014/chartex" xmlns:cx1="http://schemas.microsoft.com/office/drawing/2015/9/8/chartex" xmlns:cx2="http://schemas.microsoft.com/office/drawing/2015/10/21/chartex" xmlns:cx3="http://schemas.microsoft.com/office/drawing/2016/5/9/chartex" xmlns:cx4="http://schemas.microsoft.com/office/drawing/2016/5/10/chartex" xmlns:cx5="http://schemas.microsoft.com/office/drawing/2016/5/11/chartex" xmlns:cx6="http://schemas.microsoft.com/office/drawing/2016/5/12/chartex" xmlns:cx7="http://schemas.microsoft.com/office/drawing/2016/5/13/chartex" xmlns:cx8="http://schemas.microsoft.com/office/drawing/2016/5/14/chartex" xmlns:mc="http://schemas.openxmlformats.org/markup-compatibility/2006" xmlns:aink="http://schemas.microsoft.com/office/drawing/2016/ink" xmlns:am3d="http://schemas.microsoft.com/office/drawing/2017/model3d" xmlns:o="urn:schemas-microsoft-com:office:office" xmlns:r="http://schemas.openxmlformats.org/officeDocument/2006/relationships" xmlns:m="http://schemas.openxmlformats.org/officeDocument/2006/math" xmlns:v="urn:schemas-microsoft-com:vml" xmlns:wp14="http://schemas.microsoft.com/office/word/2010/wordprocessingDrawing" xmlns:wp="http://schemas.openxmlformats.org/drawingml/2006/wordprocessingDrawing" xmlns:w10="urn:schemas-microsoft-com:office:word" xmlns:w="http://schemas.openxmlformats.org/wordprocessingml/2006/main" xmlns:w14="http://schemas.microsoft.com/office/word/2010/wordml" xmlns:w15="http://schemas.microsoft.com/office/word/2012/wordml" xmlns:w16cid="http://schemas.microsoft.com/office/word/2016/wordml/cid" xmlns:w16se="http://schemas.microsoft.com/office/word/2015/wordml/symex" xmlns:wpg="http://schemas.microsoft.com/office/word/2010/wordprocessingGroup" xmlns:wpi="http://schemas.microsoft.com/office/word/2010/wordprocessingInk" xmlns:wne="http://schemas.microsoft.com/office/word/2006/wordml" xmlns:wps="http://schemas.microsoft.com/office/word/2010/wordprocessingShape" mc:Ignorable="w14 w15 w16se w16cid wp14">
+  <w:abstractNum w:abstractNumId="0" w15:restartNumberingAfterBreak="0">
+    <w:nsid w:val="38501E9D"/>
+    <w:multiLevelType w:val="hybridMultilevel"/>
+    <w:tmpl w:val="1F1AB04A"/>
+    <w:lvl w:ilvl="0" w:tplc="4BB8624A">
+      <w:start w:val="1"/>
+      <w:numFmt w:val="decimal"/>
+      <w:lvlText w:val="%1."/>
+      <w:lvlJc w:val="left"/>
+      <w:pPr>
+        <w:ind w:left="720" w:hanging="360"/>
+      </w:pPr>
+      <w:rPr>
+        <w:rFonts w:hint="default"/>
+        <w:sz w:val="32"/>
+      </w:rPr>
+    </w:lvl>
+    <w:lvl w:ilvl="1" w:tplc="04130019" w:tentative="1">
+      <w:start w:val="1"/>
+      <w:numFmt w:val="lowerLetter"/>
+      <w:lvlText w:val="%2."/>
+      <w:lvlJc w:val="left"/>
+      <w:pPr>
+        <w:ind w:left="1440" w:hanging="360"/>
+      </w:pPr>
+    </w:lvl>
+    <w:lvl w:ilvl="2" w:tplc="0413001B" w:tentative="1">
+      <w:start w:val="1"/>
+      <w:numFmt w:val="lowerRoman"/>
+      <w:lvlText w:val="%3."/>
+      <w:lvlJc w:val="right"/>
+      <w:pPr>
+        <w:ind w:left="2160" w:hanging="180"/>
+      </w:pPr>
+    </w:lvl>
+    <w:lvl w:ilvl="3" w:tplc="0413000F" w:tentative="1">
+      <w:start w:val="1"/>
+      <w:numFmt w:val="decimal"/>
+      <w:lvlText w:val="%4."/>
+      <w:lvlJc w:val="left"/>
+      <w:pPr>
+        <w:ind w:left="2880" w:hanging="360"/>
+      </w:pPr>
+    </w:lvl>
+    <w:lvl w:ilvl="4" w:tplc="04130019" w:tentative="1">
+      <w:start w:val="1"/>
+      <w:numFmt w:val="lowerLetter"/>
+      <w:lvlText w:val="%5."/>
+      <w:lvlJc w:val="left"/>
+      <w:pPr>
+        <w:ind w:left="3600" w:hanging="360"/>
+      </w:pPr>
+    </w:lvl>
+    <w:lvl w:ilvl="5" w:tplc="0413001B" w:tentative="1">
+      <w:start w:val="1"/>
+      <w:numFmt w:val="lowerRoman"/>
+      <w:lvlText w:val="%6."/>
+      <w:lvlJc w:val="right"/>
+      <w:pPr>
+        <w:ind w:left="4320" w:hanging="180"/>
+      </w:pPr>
+    </w:lvl>
+    <w:lvl w:ilvl="6" w:tplc="0413000F" w:tentative="1">
+      <w:start w:val="1"/>
+      <w:numFmt w:val="decimal"/>
+      <w:lvlText w:val="%7."/>
+      <w:lvlJc w:val="left"/>
+      <w:pPr>
+        <w:ind w:left="5040" w:hanging="360"/>
+      </w:pPr>
+    </w:lvl>
+    <w:lvl w:ilvl="7" w:tplc="04130019" w:tentative="1">
+      <w:start w:val="1"/>
+      <w:numFmt w:val="lowerLetter"/>
+      <w:lvlText w:val="%8."/>
+      <w:lvlJc w:val="left"/>
+      <w:pPr>
+        <w:ind w:left="5760" w:hanging="360"/>
+      </w:pPr>
+    </w:lvl>
+    <w:lvl w:ilvl="8" w:tplc="0413001B" w:tentative="1">
+      <w:start w:val="1"/>
+      <w:numFmt w:val="lowerRoman"/>
+      <w:lvlText w:val="%9."/>
+      <w:lvlJc w:val="right"/>
+      <w:pPr>
+        <w:ind w:left="6480" w:hanging="180"/>
+      </w:pPr>
+    </w:lvl>
+  </w:abstractNum>
+  <w:abstractNum w:abstractNumId="1" w15:restartNumberingAfterBreak="0">
+    <w:nsid w:val="39B1764C"/>
+    <w:multiLevelType w:val="hybridMultilevel"/>
+    <w:tmpl w:val="25CEBE24"/>
+    <w:lvl w:ilvl="0" w:tplc="04130001">
+      <w:start w:val="1"/>
+      <w:numFmt w:val="bullet"/>
+      <w:lvlText w:val=""/>
+      <w:lvlJc w:val="left"/>
+      <w:pPr>
+        <w:ind w:left="720" w:hanging="360"/>
+      </w:pPr>
+      <w:rPr>
+        <w:rFonts w:ascii="Symbol" w:hAnsi="Symbol" w:hint="default"/>
+      </w:rPr>
+    </w:lvl>
+    <w:lvl w:ilvl="1" w:tplc="04130003">
+      <w:start w:val="1"/>
+      <w:numFmt w:val="bullet"/>
+      <w:lvlText w:val="o"/>
+      <w:lvlJc w:val="left"/>
+      <w:pPr>
+        <w:ind w:left="1440" w:hanging="360"/>
+      </w:pPr>
+      <w:rPr>
+        <w:rFonts w:ascii="Courier New" w:hAnsi="Courier New" w:cs="Courier New" w:hint="default"/>
+      </w:rPr>
+    </w:lvl>
+    <w:lvl w:ilvl="2" w:tplc="04130005">
+      <w:start w:val="1"/>
+      <w:numFmt w:val="bullet"/>
+      <w:lvlText w:val=""/>
+      <w:lvlJc w:val="left"/>
+      <w:pPr>
+        <w:ind w:left="2160" w:hanging="360"/>
+      </w:pPr>
+      <w:rPr>
+        <w:rFonts w:ascii="Wingdings" w:hAnsi="Wingdings" w:hint="default"/>
+      </w:rPr>
+    </w:lvl>
+    <w:lvl w:ilvl="3" w:tplc="04130001">
+      <w:start w:val="1"/>
+      <w:numFmt w:val="bullet"/>
+      <w:lvlText w:val=""/>
+      <w:lvlJc w:val="left"/>
+      <w:pPr>
+        <w:ind w:left="2880" w:hanging="360"/>
+      </w:pPr>
+      <w:rPr>
+        <w:rFonts w:ascii="Symbol" w:hAnsi="Symbol" w:hint="default"/>
+      </w:rPr>
+    </w:lvl>
+    <w:lvl w:ilvl="4" w:tplc="04130003">
+      <w:start w:val="1"/>
+      <w:numFmt w:val="bullet"/>
+      <w:lvlText w:val="o"/>
+      <w:lvlJc w:val="left"/>
+      <w:pPr>
+        <w:ind w:left="3600" w:hanging="360"/>
+      </w:pPr>
+      <w:rPr>
+        <w:rFonts w:ascii="Courier New" w:hAnsi="Courier New" w:cs="Courier New" w:hint="default"/>
+      </w:rPr>
+    </w:lvl>
+    <w:lvl w:ilvl="5" w:tplc="04130005">
+      <w:start w:val="1"/>
+      <w:numFmt w:val="bullet"/>
+      <w:lvlText w:val=""/>
+      <w:lvlJc w:val="left"/>
+      <w:pPr>
+        <w:ind w:left="4320" w:hanging="360"/>
+      </w:pPr>
+      <w:rPr>
+        <w:rFonts w:ascii="Wingdings" w:hAnsi="Wingdings" w:hint="default"/>
+      </w:rPr>
+    </w:lvl>
+    <w:lvl w:ilvl="6" w:tplc="04130001">
+      <w:start w:val="1"/>
+      <w:numFmt w:val="bullet"/>
+      <w:lvlText w:val=""/>
+      <w:lvlJc w:val="left"/>
+      <w:pPr>
+        <w:ind w:left="5040" w:hanging="360"/>
+      </w:pPr>
+      <w:rPr>
+        <w:rFonts w:ascii="Symbol" w:hAnsi="Symbol" w:hint="default"/>
+      </w:rPr>
+    </w:lvl>
+    <w:lvl w:ilvl="7" w:tplc="04130003">
+      <w:start w:val="1"/>
+      <w:numFmt w:val="bullet"/>
+      <w:lvlText w:val="o"/>
+      <w:lvlJc w:val="left"/>
+      <w:pPr>
+        <w:ind w:left="5760" w:hanging="360"/>
+      </w:pPr>
+      <w:rPr>
+        <w:rFonts w:ascii="Courier New" w:hAnsi="Courier New" w:cs="Courier New" w:hint="default"/>
+      </w:rPr>
+    </w:lvl>
+    <w:lvl w:ilvl="8" w:tplc="04130005">
+      <w:start w:val="1"/>
+      <w:numFmt w:val="bullet"/>
+      <w:lvlText w:val=""/>
+      <w:lvlJc w:val="left"/>
+      <w:pPr>
+        <w:ind w:left="6480" w:hanging="360"/>
+      </w:pPr>
+      <w:rPr>
+        <w:rFonts w:ascii="Wingdings" w:hAnsi="Wingdings" w:hint="default"/>
+      </w:rPr>
+    </w:lvl>
+  </w:abstractNum>
+  <w:abstractNum w:abstractNumId="2" w15:restartNumberingAfterBreak="0">
+    <w:nsid w:val="4E5271D2"/>
+    <w:multiLevelType w:val="hybridMultilevel"/>
+    <w:tmpl w:val="134A671C"/>
+    <w:lvl w:ilvl="0" w:tplc="0413000F">
+      <w:start w:val="1"/>
+      <w:numFmt w:val="decimal"/>
+      <w:lvlText w:val="%1."/>
+      <w:lvlJc w:val="left"/>
+      <w:pPr>
+        <w:ind w:left="720" w:hanging="360"/>
+      </w:pPr>
+      <w:rPr>
+        <w:rFonts w:hint="default"/>
+      </w:rPr>
+    </w:lvl>
+    <w:lvl w:ilvl="1" w:tplc="04130019" w:tentative="1">
+      <w:start w:val="1"/>
+      <w:numFmt w:val="lowerLetter"/>
+      <w:lvlText w:val="%2."/>
+      <w:lvlJc w:val="left"/>
+      <w:pPr>
+        <w:ind w:left="1440" w:hanging="360"/>
+      </w:pPr>
+    </w:lvl>
+    <w:lvl w:ilvl="2" w:tplc="0413001B" w:tentative="1">
+      <w:start w:val="1"/>
+      <w:numFmt w:val="lowerRoman"/>
+      <w:lvlText w:val="%3."/>
+      <w:lvlJc w:val="right"/>
+      <w:pPr>
+        <w:ind w:left="2160" w:hanging="180"/>
+      </w:pPr>
+    </w:lvl>
+    <w:lvl w:ilvl="3" w:tplc="0413000F" w:tentative="1">
+      <w:start w:val="1"/>
+      <w:numFmt w:val="decimal"/>
+      <w:lvlText w:val="%4."/>
+      <w:lvlJc w:val="left"/>
+      <w:pPr>
+        <w:ind w:left="2880" w:hanging="360"/>
+      </w:pPr>
+    </w:lvl>
+    <w:lvl w:ilvl="4" w:tplc="04130019" w:tentative="1">
+      <w:start w:val="1"/>
+      <w:numFmt w:val="lowerLetter"/>
+      <w:lvlText w:val="%5."/>
+      <w:lvlJc w:val="left"/>
+      <w:pPr>
+        <w:ind w:left="3600" w:hanging="360"/>
+      </w:pPr>
+    </w:lvl>
+    <w:lvl w:ilvl="5" w:tplc="0413001B" w:tentative="1">
+      <w:start w:val="1"/>
+      <w:numFmt w:val="lowerRoman"/>
+      <w:lvlText w:val="%6."/>
+      <w:lvlJc w:val="right"/>
+      <w:pPr>
+        <w:ind w:left="4320" w:hanging="180"/>
+      </w:pPr>
+    </w:lvl>
+    <w:lvl w:ilvl="6" w:tplc="0413000F" w:tentative="1">
+      <w:start w:val="1"/>
+      <w:numFmt w:val="decimal"/>
+      <w:lvlText w:val="%7."/>
+      <w:lvlJc w:val="left"/>
+      <w:pPr>
+        <w:ind w:left="5040" w:hanging="360"/>
+      </w:pPr>
+    </w:lvl>
+    <w:lvl w:ilvl="7" w:tplc="04130019" w:tentative="1">
+      <w:start w:val="1"/>
+      <w:numFmt w:val="lowerLetter"/>
+      <w:lvlText w:val="%8."/>
+      <w:lvlJc w:val="left"/>
+      <w:pPr>
+        <w:ind w:left="5760" w:hanging="360"/>
+      </w:pPr>
+    </w:lvl>
+    <w:lvl w:ilvl="8" w:tplc="0413001B" w:tentative="1">
+      <w:start w:val="1"/>
+      <w:numFmt w:val="lowerRoman"/>
+      <w:lvlText w:val="%9."/>
+      <w:lvlJc w:val="right"/>
+      <w:pPr>
+        <w:ind w:left="6480" w:hanging="180"/>
+      </w:pPr>
+    </w:lvl>
+  </w:abstractNum>
+  <w:abstractNum w:abstractNumId="3" w15:restartNumberingAfterBreak="0">
+    <w:nsid w:val="65CF0909"/>
+    <w:multiLevelType w:val="hybridMultilevel"/>
+    <w:tmpl w:val="F858FB66"/>
+    <w:lvl w:ilvl="0" w:tplc="0413000F">
+      <w:start w:val="1"/>
+      <w:numFmt w:val="decimal"/>
+      <w:lvlText w:val="%1."/>
+      <w:lvlJc w:val="left"/>
+      <w:pPr>
+        <w:ind w:left="720" w:hanging="360"/>
+      </w:pPr>
+      <w:rPr>
+        <w:rFonts w:hint="default"/>
+      </w:rPr>
+    </w:lvl>
+    <w:lvl w:ilvl="1" w:tplc="04130019" w:tentative="1">
+      <w:start w:val="1"/>
+      <w:numFmt w:val="lowerLetter"/>
+      <w:lvlText w:val="%2."/>
+      <w:lvlJc w:val="left"/>
+      <w:pPr>
+        <w:ind w:left="1440" w:hanging="360"/>
+      </w:pPr>
+    </w:lvl>
+    <w:lvl w:ilvl="2" w:tplc="0413001B" w:tentative="1">
+      <w:start w:val="1"/>
+      <w:numFmt w:val="lowerRoman"/>
+      <w:lvlText w:val="%3."/>
+      <w:lvlJc w:val="right"/>
+      <w:pPr>
+        <w:ind w:left="2160" w:hanging="180"/>
+      </w:pPr>
+    </w:lvl>
+    <w:lvl w:ilvl="3" w:tplc="0413000F" w:tentative="1">
+      <w:start w:val="1"/>
+      <w:numFmt w:val="decimal"/>
+      <w:lvlText w:val="%4."/>
+      <w:lvlJc w:val="left"/>
+      <w:pPr>
+        <w:ind w:left="2880" w:hanging="360"/>
+      </w:pPr>
+    </w:lvl>
+    <w:lvl w:ilvl="4" w:tplc="04130019" w:tentative="1">
+      <w:start w:val="1"/>
+      <w:numFmt w:val="lowerLetter"/>
+      <w:lvlText w:val="%5."/>
+      <w:lvlJc w:val="left"/>
+      <w:pPr>
+        <w:ind w:left="3600" w:hanging="360"/>
+      </w:pPr>
+    </w:lvl>
+    <w:lvl w:ilvl="5" w:tplc="0413001B" w:tentative="1">
+      <w:start w:val="1"/>
+      <w:numFmt w:val="lowerRoman"/>
+      <w:lvlText w:val="%6."/>
+      <w:lvlJc w:val="right"/>
+      <w:pPr>
+        <w:ind w:left="4320" w:hanging="180"/>
+      </w:pPr>
+    </w:lvl>
+    <w:lvl w:ilvl="6" w:tplc="0413000F" w:tentative="1">
+      <w:start w:val="1"/>
+      <w:numFmt w:val="decimal"/>
+      <w:lvlText w:val="%7."/>
+      <w:lvlJc w:val="left"/>
+      <w:pPr>
+        <w:ind w:left="5040" w:hanging="360"/>
+      </w:pPr>
+    </w:lvl>
+    <w:lvl w:ilvl="7" w:tplc="04130019" w:tentative="1">
+      <w:start w:val="1"/>
+      <w:numFmt w:val="lowerLetter"/>
+      <w:lvlText w:val="%8."/>
+      <w:lvlJc w:val="left"/>
+      <w:pPr>
+        <w:ind w:left="5760" w:hanging="360"/>
+      </w:pPr>
+    </w:lvl>
+    <w:lvl w:ilvl="8" w:tplc="0413001B" w:tentative="1">
+      <w:start w:val="1"/>
+      <w:numFmt w:val="lowerRoman"/>
+      <w:lvlText w:val="%9."/>
+      <w:lvlJc w:val="right"/>
+      <w:pPr>
+        <w:ind w:left="6480" w:hanging="180"/>
+      </w:pPr>
+    </w:lvl>
+  </w:abstractNum>
+  <w:abstractNum w:abstractNumId="4" w15:restartNumberingAfterBreak="0">
+    <w:nsid w:val="7EEE3DF0"/>
+    <w:multiLevelType w:val="hybridMultilevel"/>
+    <w:tmpl w:val="D278D576"/>
+    <w:lvl w:ilvl="0" w:tplc="04130001">
+      <w:start w:val="1"/>
+      <w:numFmt w:val="bullet"/>
+      <w:lvlText w:val=""/>
+      <w:lvlJc w:val="left"/>
+      <w:pPr>
+        <w:ind w:left="720" w:hanging="360"/>
+      </w:pPr>
+      <w:rPr>
+        <w:rFonts w:ascii="Symbol" w:hAnsi="Symbol" w:hint="default"/>
+      </w:rPr>
+    </w:lvl>
+    <w:lvl w:ilvl="1" w:tplc="04130003">
+      <w:start w:val="1"/>
+      <w:numFmt w:val="bullet"/>
+      <w:lvlText w:val="o"/>
+      <w:lvlJc w:val="left"/>
+      <w:pPr>
+        <w:ind w:left="1440" w:hanging="360"/>
+      </w:pPr>
+      <w:rPr>
+        <w:rFonts w:ascii="Courier New" w:hAnsi="Courier New" w:cs="Courier New" w:hint="default"/>
+      </w:rPr>
+    </w:lvl>
+    <w:lvl w:ilvl="2" w:tplc="04130005">
+      <w:start w:val="1"/>
+      <w:numFmt w:val="bullet"/>
+      <w:lvlText w:val=""/>
+      <w:lvlJc w:val="left"/>
+      <w:pPr>
+        <w:ind w:left="2160" w:hanging="360"/>
+      </w:pPr>
+      <w:rPr>
+        <w:rFonts w:ascii="Wingdings" w:hAnsi="Wingdings" w:hint="default"/>
+      </w:rPr>
+    </w:lvl>
+    <w:lvl w:ilvl="3" w:tplc="04130001">
+      <w:start w:val="1"/>
+      <w:numFmt w:val="bullet"/>
+      <w:lvlText w:val=""/>
+      <w:lvlJc w:val="left"/>
+      <w:pPr>
+        <w:ind w:left="2880" w:hanging="360"/>
+      </w:pPr>
+      <w:rPr>
+        <w:rFonts w:ascii="Symbol" w:hAnsi="Symbol" w:hint="default"/>
+      </w:rPr>
+    </w:lvl>
+    <w:lvl w:ilvl="4" w:tplc="04130003">
+      <w:start w:val="1"/>
+      <w:numFmt w:val="bullet"/>
+      <w:lvlText w:val="o"/>
+      <w:lvlJc w:val="left"/>
+      <w:pPr>
+        <w:ind w:left="3600" w:hanging="360"/>
+      </w:pPr>
+      <w:rPr>
+        <w:rFonts w:ascii="Courier New" w:hAnsi="Courier New" w:cs="Courier New" w:hint="default"/>
+      </w:rPr>
+    </w:lvl>
+    <w:lvl w:ilvl="5" w:tplc="04130005">
+      <w:start w:val="1"/>
+      <w:numFmt w:val="bullet"/>
+      <w:lvlText w:val=""/>
+      <w:lvlJc w:val="left"/>
+      <w:pPr>
+        <w:ind w:left="4320" w:hanging="360"/>
+      </w:pPr>
+      <w:rPr>
+        <w:rFonts w:ascii="Wingdings" w:hAnsi="Wingdings" w:hint="default"/>
+      </w:rPr>
+    </w:lvl>
+    <w:lvl w:ilvl="6" w:tplc="04130001">
+      <w:start w:val="1"/>
+      <w:numFmt w:val="bullet"/>
+      <w:lvlText w:val=""/>
+      <w:lvlJc w:val="left"/>
+      <w:pPr>
+        <w:ind w:left="5040" w:hanging="360"/>
+      </w:pPr>
+      <w:rPr>
+        <w:rFonts w:ascii="Symbol" w:hAnsi="Symbol" w:hint="default"/>
+      </w:rPr>
+    </w:lvl>
+    <w:lvl w:ilvl="7" w:tplc="04130003">
+      <w:start w:val="1"/>
+      <w:numFmt w:val="bullet"/>
+      <w:lvlText w:val="o"/>
+      <w:lvlJc w:val="left"/>
+      <w:pPr>
+        <w:ind w:left="5760" w:hanging="360"/>
+      </w:pPr>
+      <w:rPr>
+        <w:rFonts w:ascii="Courier New" w:hAnsi="Courier New" w:cs="Courier New" w:hint="default"/>
+      </w:rPr>
+    </w:lvl>
+    <w:lvl w:ilvl="8" w:tplc="04130005">
+      <w:start w:val="1"/>
+      <w:numFmt w:val="bullet"/>
+      <w:lvlText w:val=""/>
+      <w:lvlJc w:val="left"/>
+      <w:pPr>
+        <w:ind w:left="6480" w:hanging="360"/>
+      </w:pPr>
+      <w:rPr>
+        <w:rFonts w:ascii="Wingdings" w:hAnsi="Wingdings" w:hint="default"/>
+      </w:rPr>
+    </w:lvl>
+  </w:abstractNum>
+  <w:num w:numId="1">
+    <w:abstractNumId w:val="1"/>
+  </w:num>
+  <w:num w:numId="2">
+    <w:abstractNumId w:val="4"/>
+  </w:num>
+  <w:num w:numId="3">
+    <w:abstractNumId w:val="3"/>
+  </w:num>
+  <w:num w:numId="4">
+    <w:abstractNumId w:val="0"/>
+  </w:num>
+  <w:num w:numId="5">
+    <w:abstractNumId w:val="2"/>
+  </w:num>
+</w:numbering>
 </file>
 
 <file path=word/styles.xml><?xml version="1.0" encoding="utf-8"?>
@@ -485,6 +1553,10 @@
   <w:style w:type="paragraph" w:default="1" w:styleId="Standaard">
     <w:name w:val="Normal"/>
     <w:qFormat/>
+    <w:rsid w:val="00900162"/>
+    <w:pPr>
+      <w:spacing w:line="256" w:lineRule="auto"/>
+    </w:pPr>
   </w:style>
   <w:style w:type="character" w:default="1" w:styleId="Standaardalinea-lettertype">
     <w:name w:val="Default Paragraph Font"/>
@@ -512,6 +1584,17 @@
     <w:uiPriority w:val="99"/>
     <w:semiHidden/>
     <w:unhideWhenUsed/>
+  </w:style>
+  <w:style w:type="paragraph" w:styleId="Lijstalinea">
+    <w:name w:val="List Paragraph"/>
+    <w:basedOn w:val="Standaard"/>
+    <w:uiPriority w:val="34"/>
+    <w:qFormat/>
+    <w:rsid w:val="00900162"/>
+    <w:pPr>
+      <w:ind w:left="720"/>
+      <w:contextualSpacing/>
+    </w:pPr>
   </w:style>
 </w:styles>
 </file>

</xml_diff>

<commit_message>
anwoorden van jan er in gezet
</commit_message>
<xml_diff>
--- a/DOCS/Gezamelijk logboek.docx
+++ b/DOCS/Gezamelijk logboek.docx
@@ -114,8 +114,6 @@
         </w:rPr>
         <w:t>. Wij hebben samen afgesproken alles in het Nederlands te doen.</w:t>
       </w:r>
-      <w:bookmarkStart w:id="0" w:name="_GoBack"/>
-      <w:bookmarkEnd w:id="0"/>
     </w:p>
     <w:p>
       <w:pPr>
@@ -421,6 +419,24 @@
     <w:p>
       <w:pPr>
         <w:pStyle w:val="Lijstalinea"/>
+        <w:rPr>
+          <w:b/>
+          <w:sz w:val="32"/>
+          <w:szCs w:val="32"/>
+        </w:rPr>
+      </w:pPr>
+      <w:r>
+        <w:rPr>
+          <w:b/>
+          <w:sz w:val="32"/>
+          <w:szCs w:val="32"/>
+        </w:rPr>
+        <w:t>Antwoord: mogen wij zelf bepalen.</w:t>
+      </w:r>
+    </w:p>
+    <w:p>
+      <w:pPr>
+        <w:pStyle w:val="Lijstalinea"/>
         <w:numPr>
           <w:ilvl w:val="0"/>
           <w:numId w:val="5"/>
@@ -469,7 +485,7 @@
           <w:sz w:val="32"/>
           <w:szCs w:val="32"/>
         </w:rPr>
-        <w:t xml:space="preserve"> varen? Hoeveel mensen zijn er die daarmee kunnen varen? Kosten? Etc </w:t>
+        <w:t xml:space="preserve"> varen? Hoeveel mensen zijn er die daarmee kunnen varen? Kosten? </w:t>
       </w:r>
       <w:proofErr w:type="spellStart"/>
       <w:r>
@@ -478,9 +494,45 @@
           <w:sz w:val="32"/>
           <w:szCs w:val="32"/>
         </w:rPr>
+        <w:t>Etc</w:t>
+      </w:r>
+      <w:proofErr w:type="spellEnd"/>
+      <w:r>
+        <w:rPr>
+          <w:b/>
+          <w:sz w:val="32"/>
+          <w:szCs w:val="32"/>
+        </w:rPr>
+        <w:t xml:space="preserve"> </w:t>
+      </w:r>
+      <w:proofErr w:type="spellStart"/>
+      <w:r>
+        <w:rPr>
+          <w:b/>
+          <w:sz w:val="32"/>
+          <w:szCs w:val="32"/>
+        </w:rPr>
         <w:t>etc</w:t>
       </w:r>
       <w:proofErr w:type="spellEnd"/>
+    </w:p>
+    <w:p>
+      <w:pPr>
+        <w:pStyle w:val="Lijstalinea"/>
+        <w:rPr>
+          <w:b/>
+          <w:sz w:val="32"/>
+          <w:szCs w:val="32"/>
+        </w:rPr>
+      </w:pPr>
+      <w:r>
+        <w:rPr>
+          <w:b/>
+          <w:sz w:val="32"/>
+          <w:szCs w:val="32"/>
+        </w:rPr>
+        <w:t>Antwoord: moeten we zelf onderzoeken.</w:t>
+      </w:r>
     </w:p>
     <w:p>
       <w:pPr>
@@ -517,7 +569,51 @@
           <w:sz w:val="32"/>
           <w:szCs w:val="32"/>
         </w:rPr>
-        <w:t xml:space="preserve"> ivm tijden.</w:t>
+        <w:t xml:space="preserve"> </w:t>
+      </w:r>
+      <w:proofErr w:type="spellStart"/>
+      <w:r>
+        <w:rPr>
+          <w:b/>
+          <w:sz w:val="32"/>
+          <w:szCs w:val="32"/>
+        </w:rPr>
+        <w:t>ivm</w:t>
+      </w:r>
+      <w:proofErr w:type="spellEnd"/>
+      <w:r>
+        <w:rPr>
+          <w:b/>
+          <w:sz w:val="32"/>
+          <w:szCs w:val="32"/>
+        </w:rPr>
+        <w:t xml:space="preserve"> tijden.</w:t>
+      </w:r>
+    </w:p>
+    <w:p>
+      <w:pPr>
+        <w:pStyle w:val="Lijstalinea"/>
+        <w:rPr>
+          <w:b/>
+          <w:sz w:val="32"/>
+          <w:szCs w:val="32"/>
+        </w:rPr>
+      </w:pPr>
+      <w:r>
+        <w:rPr>
+          <w:b/>
+          <w:sz w:val="32"/>
+          <w:szCs w:val="32"/>
+        </w:rPr>
+        <w:t>Antwoord: moeten we zelf onderzoeke</w:t>
+      </w:r>
+      <w:r>
+        <w:rPr>
+          <w:b/>
+          <w:sz w:val="32"/>
+          <w:szCs w:val="32"/>
+        </w:rPr>
+        <w:t>n</w:t>
       </w:r>
     </w:p>
     <w:p>
@@ -545,6 +641,24 @@
     <w:p>
       <w:pPr>
         <w:pStyle w:val="Lijstalinea"/>
+        <w:rPr>
+          <w:b/>
+          <w:sz w:val="32"/>
+          <w:szCs w:val="32"/>
+        </w:rPr>
+      </w:pPr>
+      <w:r>
+        <w:rPr>
+          <w:b/>
+          <w:sz w:val="32"/>
+          <w:szCs w:val="32"/>
+        </w:rPr>
+        <w:t>Antwoord: alleen Sneek.</w:t>
+      </w:r>
+    </w:p>
+    <w:p>
+      <w:pPr>
+        <w:pStyle w:val="Lijstalinea"/>
         <w:numPr>
           <w:ilvl w:val="0"/>
           <w:numId w:val="5"/>
@@ -567,6 +681,24 @@
     <w:p>
       <w:pPr>
         <w:pStyle w:val="Lijstalinea"/>
+        <w:rPr>
+          <w:b/>
+          <w:sz w:val="32"/>
+          <w:szCs w:val="32"/>
+        </w:rPr>
+      </w:pPr>
+      <w:r>
+        <w:rPr>
+          <w:b/>
+          <w:sz w:val="32"/>
+          <w:szCs w:val="32"/>
+        </w:rPr>
+        <w:t>Antwoord: mogen wij zelf bepalen.</w:t>
+      </w:r>
+    </w:p>
+    <w:p>
+      <w:pPr>
+        <w:pStyle w:val="Lijstalinea"/>
         <w:numPr>
           <w:ilvl w:val="0"/>
           <w:numId w:val="5"/>
@@ -589,6 +721,26 @@
     <w:p>
       <w:pPr>
         <w:pStyle w:val="Lijstalinea"/>
+        <w:rPr>
+          <w:b/>
+          <w:sz w:val="32"/>
+          <w:szCs w:val="32"/>
+        </w:rPr>
+      </w:pPr>
+      <w:r>
+        <w:rPr>
+          <w:b/>
+          <w:sz w:val="32"/>
+          <w:szCs w:val="32"/>
+        </w:rPr>
+        <w:t>Antwoord: Mag.</w:t>
+      </w:r>
+      <w:bookmarkStart w:id="0" w:name="_GoBack"/>
+      <w:bookmarkEnd w:id="0"/>
+    </w:p>
+    <w:p>
+      <w:pPr>
+        <w:pStyle w:val="Lijstalinea"/>
         <w:numPr>
           <w:ilvl w:val="0"/>
           <w:numId w:val="5"/>
@@ -606,6 +758,24 @@
           <w:szCs w:val="32"/>
         </w:rPr>
         <w:t>Behalve skûtsje huren en algemene info over Sneek zijn er nog meer dingen die er absoluut in moeten?</w:t>
+      </w:r>
+    </w:p>
+    <w:p>
+      <w:pPr>
+        <w:pStyle w:val="Lijstalinea"/>
+        <w:rPr>
+          <w:b/>
+          <w:sz w:val="32"/>
+          <w:szCs w:val="32"/>
+        </w:rPr>
+      </w:pPr>
+      <w:r>
+        <w:rPr>
+          <w:b/>
+          <w:sz w:val="32"/>
+          <w:szCs w:val="32"/>
+        </w:rPr>
+        <w:t>Antwoord: verder geen eisen.</w:t>
       </w:r>
     </w:p>
     <w:p>

</xml_diff>

<commit_message>
logboek voor deze week aangemaakt en bijwgewerkt
</commit_message>
<xml_diff>
--- a/DOCS/Gezamelijk logboek.docx
+++ b/DOCS/Gezamelijk logboek.docx
@@ -151,6 +151,13 @@
         </w:rPr>
         <w:t xml:space="preserve">Ochtend: </w:t>
       </w:r>
+      <w:r>
+        <w:rPr>
+          <w:b/>
+          <w:sz w:val="32"/>
+        </w:rPr>
+        <w:t xml:space="preserve"> Koelkast opdracht</w:t>
+      </w:r>
     </w:p>
     <w:p>
       <w:pPr>
@@ -171,6 +178,20 @@
         </w:rPr>
         <w:t xml:space="preserve">Middag: </w:t>
       </w:r>
+      <w:r>
+        <w:rPr>
+          <w:b/>
+          <w:sz w:val="32"/>
+        </w:rPr>
+        <w:t>K</w:t>
+      </w:r>
+      <w:r>
+        <w:rPr>
+          <w:b/>
+          <w:sz w:val="32"/>
+        </w:rPr>
+        <w:t>oelkast opdracht</w:t>
+      </w:r>
     </w:p>
     <w:p>
       <w:pPr>
@@ -216,6 +237,13 @@
         </w:rPr>
         <w:t xml:space="preserve">Ochtend: </w:t>
       </w:r>
+      <w:r>
+        <w:rPr>
+          <w:b/>
+          <w:sz w:val="32"/>
+        </w:rPr>
+        <w:t>Koelkast opdracht</w:t>
+      </w:r>
     </w:p>
     <w:p>
       <w:pPr>
@@ -236,6 +264,13 @@
         </w:rPr>
         <w:t xml:space="preserve">Middag:  </w:t>
       </w:r>
+      <w:r>
+        <w:rPr>
+          <w:b/>
+          <w:sz w:val="32"/>
+        </w:rPr>
+        <w:t>Koelkast opdracht</w:t>
+      </w:r>
     </w:p>
     <w:p>
       <w:pPr>
@@ -485,25 +520,7 @@
           <w:sz w:val="32"/>
           <w:szCs w:val="32"/>
         </w:rPr>
-        <w:t xml:space="preserve"> varen? Hoeveel mensen zijn er die daarmee kunnen varen? Kosten? </w:t>
-      </w:r>
-      <w:proofErr w:type="spellStart"/>
-      <w:r>
-        <w:rPr>
-          <w:b/>
-          <w:sz w:val="32"/>
-          <w:szCs w:val="32"/>
-        </w:rPr>
-        <w:t>Etc</w:t>
-      </w:r>
-      <w:proofErr w:type="spellEnd"/>
-      <w:r>
-        <w:rPr>
-          <w:b/>
-          <w:sz w:val="32"/>
-          <w:szCs w:val="32"/>
-        </w:rPr>
-        <w:t xml:space="preserve"> </w:t>
+        <w:t xml:space="preserve"> varen? Hoeveel mensen zijn er die daarmee kunnen varen? Kosten? Etc </w:t>
       </w:r>
       <w:proofErr w:type="spellStart"/>
       <w:r>
@@ -569,51 +586,25 @@
           <w:sz w:val="32"/>
           <w:szCs w:val="32"/>
         </w:rPr>
-        <w:t xml:space="preserve"> </w:t>
-      </w:r>
-      <w:proofErr w:type="spellStart"/>
-      <w:r>
-        <w:rPr>
-          <w:b/>
-          <w:sz w:val="32"/>
-          <w:szCs w:val="32"/>
-        </w:rPr>
-        <w:t>ivm</w:t>
-      </w:r>
-      <w:proofErr w:type="spellEnd"/>
-      <w:r>
-        <w:rPr>
-          <w:b/>
-          <w:sz w:val="32"/>
-          <w:szCs w:val="32"/>
-        </w:rPr>
-        <w:t xml:space="preserve"> tijden.</w:t>
-      </w:r>
-    </w:p>
-    <w:p>
-      <w:pPr>
-        <w:pStyle w:val="Lijstalinea"/>
-        <w:rPr>
-          <w:b/>
-          <w:sz w:val="32"/>
-          <w:szCs w:val="32"/>
-        </w:rPr>
-      </w:pPr>
-      <w:r>
-        <w:rPr>
-          <w:b/>
-          <w:sz w:val="32"/>
-          <w:szCs w:val="32"/>
-        </w:rPr>
-        <w:t>Antwoord: moeten we zelf onderzoeke</w:t>
-      </w:r>
-      <w:r>
-        <w:rPr>
-          <w:b/>
-          <w:sz w:val="32"/>
-          <w:szCs w:val="32"/>
-        </w:rPr>
-        <w:t>n</w:t>
+        <w:t xml:space="preserve"> ivm tijden.</w:t>
+      </w:r>
+    </w:p>
+    <w:p>
+      <w:pPr>
+        <w:pStyle w:val="Lijstalinea"/>
+        <w:rPr>
+          <w:b/>
+          <w:sz w:val="32"/>
+          <w:szCs w:val="32"/>
+        </w:rPr>
+      </w:pPr>
+      <w:r>
+        <w:rPr>
+          <w:b/>
+          <w:sz w:val="32"/>
+          <w:szCs w:val="32"/>
+        </w:rPr>
+        <w:t>Antwoord: moeten we zelf onderzoeken</w:t>
       </w:r>
     </w:p>
     <w:p>
@@ -735,8 +726,6 @@
         </w:rPr>
         <w:t>Antwoord: Mag.</w:t>
       </w:r>
-      <w:bookmarkStart w:id="0" w:name="_GoBack"/>
-      <w:bookmarkEnd w:id="0"/>
     </w:p>
     <w:p>
       <w:pPr>
@@ -776,6 +765,514 @@
           <w:szCs w:val="32"/>
         </w:rPr>
         <w:t>Antwoord: verder geen eisen.</w:t>
+      </w:r>
+    </w:p>
+    <w:p>
+      <w:pPr>
+        <w:ind w:left="360"/>
+        <w:rPr>
+          <w:b/>
+          <w:sz w:val="32"/>
+          <w:szCs w:val="32"/>
+        </w:rPr>
+      </w:pPr>
+    </w:p>
+    <w:p>
+      <w:pPr>
+        <w:ind w:left="360"/>
+        <w:rPr>
+          <w:b/>
+          <w:sz w:val="32"/>
+          <w:szCs w:val="32"/>
+        </w:rPr>
+      </w:pPr>
+    </w:p>
+    <w:p>
+      <w:pPr>
+        <w:ind w:left="360"/>
+        <w:rPr>
+          <w:b/>
+          <w:sz w:val="32"/>
+          <w:szCs w:val="32"/>
+        </w:rPr>
+      </w:pPr>
+    </w:p>
+    <w:p>
+      <w:pPr>
+        <w:ind w:left="360"/>
+        <w:rPr>
+          <w:b/>
+          <w:sz w:val="32"/>
+          <w:szCs w:val="32"/>
+        </w:rPr>
+      </w:pPr>
+    </w:p>
+    <w:p>
+      <w:pPr>
+        <w:ind w:left="360"/>
+        <w:rPr>
+          <w:b/>
+          <w:sz w:val="32"/>
+          <w:szCs w:val="32"/>
+        </w:rPr>
+      </w:pPr>
+    </w:p>
+    <w:p>
+      <w:pPr>
+        <w:ind w:left="360"/>
+        <w:rPr>
+          <w:b/>
+          <w:sz w:val="32"/>
+          <w:szCs w:val="32"/>
+        </w:rPr>
+      </w:pPr>
+    </w:p>
+    <w:p>
+      <w:pPr>
+        <w:ind w:left="360"/>
+        <w:rPr>
+          <w:b/>
+          <w:sz w:val="32"/>
+          <w:szCs w:val="32"/>
+        </w:rPr>
+      </w:pPr>
+    </w:p>
+    <w:p>
+      <w:pPr>
+        <w:jc w:val="center"/>
+        <w:rPr>
+          <w:b/>
+          <w:sz w:val="48"/>
+        </w:rPr>
+      </w:pPr>
+      <w:r>
+        <w:rPr>
+          <w:b/>
+          <w:sz w:val="48"/>
+        </w:rPr>
+        <w:t xml:space="preserve">Logboek week </w:t>
+      </w:r>
+      <w:r>
+        <w:rPr>
+          <w:b/>
+          <w:sz w:val="48"/>
+        </w:rPr>
+        <w:t>15</w:t>
+      </w:r>
+      <w:r>
+        <w:rPr>
+          <w:b/>
+          <w:sz w:val="48"/>
+        </w:rPr>
+        <w:t>-</w:t>
+      </w:r>
+      <w:r>
+        <w:rPr>
+          <w:b/>
+          <w:sz w:val="48"/>
+        </w:rPr>
+        <w:t>5</w:t>
+      </w:r>
+      <w:r>
+        <w:rPr>
+          <w:b/>
+          <w:sz w:val="48"/>
+        </w:rPr>
+        <w:t xml:space="preserve">-18 – </w:t>
+      </w:r>
+      <w:r>
+        <w:rPr>
+          <w:b/>
+          <w:sz w:val="48"/>
+        </w:rPr>
+        <w:t>22</w:t>
+      </w:r>
+      <w:r>
+        <w:rPr>
+          <w:b/>
+          <w:sz w:val="48"/>
+        </w:rPr>
+        <w:t>-</w:t>
+      </w:r>
+      <w:r>
+        <w:rPr>
+          <w:b/>
+          <w:sz w:val="48"/>
+        </w:rPr>
+        <w:t>5</w:t>
+      </w:r>
+      <w:r>
+        <w:rPr>
+          <w:b/>
+          <w:sz w:val="48"/>
+        </w:rPr>
+        <w:t>-18:</w:t>
+      </w:r>
+    </w:p>
+    <w:p>
+      <w:pPr>
+        <w:jc w:val="center"/>
+        <w:rPr>
+          <w:b/>
+          <w:sz w:val="48"/>
+        </w:rPr>
+      </w:pPr>
+    </w:p>
+    <w:p>
+      <w:pPr>
+        <w:jc w:val="center"/>
+        <w:rPr>
+          <w:b/>
+          <w:sz w:val="48"/>
+        </w:rPr>
+      </w:pPr>
+    </w:p>
+    <w:p>
+      <w:pPr>
+        <w:rPr>
+          <w:b/>
+          <w:sz w:val="32"/>
+          <w:szCs w:val="32"/>
+        </w:rPr>
+      </w:pPr>
+      <w:r>
+        <w:rPr>
+          <w:b/>
+          <w:sz w:val="32"/>
+          <w:szCs w:val="32"/>
+        </w:rPr>
+        <w:t>MA:</w:t>
+      </w:r>
+    </w:p>
+    <w:p>
+      <w:pPr>
+        <w:pStyle w:val="Lijstalinea"/>
+        <w:numPr>
+          <w:ilvl w:val="0"/>
+          <w:numId w:val="7"/>
+        </w:numPr>
+        <w:rPr>
+          <w:b/>
+          <w:sz w:val="32"/>
+          <w:szCs w:val="32"/>
+        </w:rPr>
+      </w:pPr>
+      <w:r>
+        <w:rPr>
+          <w:b/>
+          <w:sz w:val="32"/>
+          <w:szCs w:val="32"/>
+        </w:rPr>
+        <w:t>Ochtend: VRIJ</w:t>
+      </w:r>
+    </w:p>
+    <w:p>
+      <w:pPr>
+        <w:pStyle w:val="Lijstalinea"/>
+        <w:numPr>
+          <w:ilvl w:val="0"/>
+          <w:numId w:val="7"/>
+        </w:numPr>
+        <w:rPr>
+          <w:b/>
+          <w:sz w:val="32"/>
+          <w:szCs w:val="32"/>
+        </w:rPr>
+      </w:pPr>
+      <w:r>
+        <w:rPr>
+          <w:b/>
+          <w:sz w:val="32"/>
+          <w:szCs w:val="32"/>
+        </w:rPr>
+        <w:t>Middag: Uitleg gehad</w:t>
+      </w:r>
+    </w:p>
+    <w:p>
+      <w:pPr>
+        <w:rPr>
+          <w:b/>
+          <w:sz w:val="32"/>
+          <w:lang w:val="en-US"/>
+        </w:rPr>
+      </w:pPr>
+      <w:r>
+        <w:rPr>
+          <w:b/>
+          <w:sz w:val="32"/>
+          <w:lang w:val="en-US"/>
+        </w:rPr>
+        <w:t>DI:</w:t>
+      </w:r>
+    </w:p>
+    <w:p>
+      <w:pPr>
+        <w:pStyle w:val="Lijstalinea"/>
+        <w:numPr>
+          <w:ilvl w:val="0"/>
+          <w:numId w:val="1"/>
+        </w:numPr>
+        <w:rPr>
+          <w:b/>
+          <w:sz w:val="32"/>
+        </w:rPr>
+      </w:pPr>
+      <w:r>
+        <w:rPr>
+          <w:b/>
+          <w:sz w:val="32"/>
+        </w:rPr>
+        <w:t xml:space="preserve">Ochtend:  </w:t>
+      </w:r>
+      <w:r>
+        <w:rPr>
+          <w:b/>
+          <w:sz w:val="32"/>
+        </w:rPr>
+        <w:t>Design document aangemaakt en het tot zoverre werk besproken.</w:t>
+      </w:r>
+    </w:p>
+    <w:p>
+      <w:pPr>
+        <w:pStyle w:val="Lijstalinea"/>
+        <w:numPr>
+          <w:ilvl w:val="0"/>
+          <w:numId w:val="1"/>
+        </w:numPr>
+        <w:rPr>
+          <w:b/>
+          <w:sz w:val="32"/>
+        </w:rPr>
+      </w:pPr>
+      <w:r>
+        <w:rPr>
+          <w:b/>
+          <w:sz w:val="32"/>
+        </w:rPr>
+        <w:t>Middag:</w:t>
+      </w:r>
+      <w:r>
+        <w:rPr>
+          <w:b/>
+          <w:sz w:val="32"/>
+        </w:rPr>
+        <w:t xml:space="preserve"> </w:t>
+      </w:r>
+      <w:bookmarkStart w:id="0" w:name="_GoBack"/>
+      <w:bookmarkEnd w:id="0"/>
+      <w:r>
+        <w:rPr>
+          <w:b/>
+          <w:sz w:val="32"/>
+        </w:rPr>
+        <w:t xml:space="preserve"> </w:t>
+      </w:r>
+      <w:r>
+        <w:rPr>
+          <w:b/>
+          <w:sz w:val="32"/>
+        </w:rPr>
+        <w:t>KEUZEDEEL</w:t>
+      </w:r>
+    </w:p>
+    <w:p>
+      <w:pPr>
+        <w:rPr>
+          <w:b/>
+          <w:sz w:val="32"/>
+        </w:rPr>
+      </w:pPr>
+    </w:p>
+    <w:p>
+      <w:pPr>
+        <w:rPr>
+          <w:b/>
+          <w:sz w:val="32"/>
+          <w:lang w:val="en-US"/>
+        </w:rPr>
+      </w:pPr>
+      <w:r>
+        <w:rPr>
+          <w:b/>
+          <w:sz w:val="32"/>
+          <w:lang w:val="en-US"/>
+        </w:rPr>
+        <w:t>WO:</w:t>
+      </w:r>
+    </w:p>
+    <w:p>
+      <w:pPr>
+        <w:pStyle w:val="Lijstalinea"/>
+        <w:numPr>
+          <w:ilvl w:val="0"/>
+          <w:numId w:val="1"/>
+        </w:numPr>
+        <w:rPr>
+          <w:b/>
+          <w:sz w:val="32"/>
+        </w:rPr>
+      </w:pPr>
+      <w:r>
+        <w:rPr>
+          <w:b/>
+          <w:sz w:val="32"/>
+        </w:rPr>
+        <w:t xml:space="preserve">Ochtend: </w:t>
+      </w:r>
+    </w:p>
+    <w:p>
+      <w:pPr>
+        <w:pStyle w:val="Lijstalinea"/>
+        <w:numPr>
+          <w:ilvl w:val="0"/>
+          <w:numId w:val="1"/>
+        </w:numPr>
+        <w:rPr>
+          <w:b/>
+          <w:sz w:val="32"/>
+        </w:rPr>
+      </w:pPr>
+      <w:r>
+        <w:rPr>
+          <w:b/>
+          <w:sz w:val="32"/>
+        </w:rPr>
+        <w:t xml:space="preserve">Middag:  </w:t>
+      </w:r>
+    </w:p>
+    <w:p>
+      <w:pPr>
+        <w:rPr>
+          <w:b/>
+          <w:sz w:val="32"/>
+        </w:rPr>
+      </w:pPr>
+    </w:p>
+    <w:p>
+      <w:pPr>
+        <w:rPr>
+          <w:b/>
+          <w:sz w:val="32"/>
+        </w:rPr>
+      </w:pPr>
+      <w:r>
+        <w:rPr>
+          <w:b/>
+          <w:sz w:val="32"/>
+        </w:rPr>
+        <w:t xml:space="preserve">DO: </w:t>
+      </w:r>
+    </w:p>
+    <w:p>
+      <w:pPr>
+        <w:pStyle w:val="Lijstalinea"/>
+        <w:numPr>
+          <w:ilvl w:val="0"/>
+          <w:numId w:val="2"/>
+        </w:numPr>
+        <w:rPr>
+          <w:b/>
+          <w:sz w:val="32"/>
+        </w:rPr>
+      </w:pPr>
+      <w:r>
+        <w:rPr>
+          <w:b/>
+          <w:sz w:val="32"/>
+        </w:rPr>
+        <w:t xml:space="preserve">Ochtend: </w:t>
+      </w:r>
+    </w:p>
+    <w:p>
+      <w:pPr>
+        <w:pStyle w:val="Lijstalinea"/>
+        <w:numPr>
+          <w:ilvl w:val="0"/>
+          <w:numId w:val="2"/>
+        </w:numPr>
+        <w:rPr>
+          <w:b/>
+          <w:sz w:val="32"/>
+        </w:rPr>
+      </w:pPr>
+      <w:r>
+        <w:rPr>
+          <w:b/>
+          <w:sz w:val="32"/>
+        </w:rPr>
+        <w:t xml:space="preserve">Middag: </w:t>
+      </w:r>
+    </w:p>
+    <w:p>
+      <w:pPr>
+        <w:rPr>
+          <w:b/>
+          <w:sz w:val="32"/>
+        </w:rPr>
+      </w:pPr>
+    </w:p>
+    <w:p>
+      <w:pPr>
+        <w:rPr>
+          <w:b/>
+          <w:sz w:val="32"/>
+          <w:lang w:val="en-US"/>
+        </w:rPr>
+      </w:pPr>
+      <w:r>
+        <w:rPr>
+          <w:b/>
+          <w:sz w:val="32"/>
+        </w:rPr>
+        <w:br/>
+      </w:r>
+      <w:r>
+        <w:rPr>
+          <w:b/>
+          <w:sz w:val="32"/>
+          <w:lang w:val="en-US"/>
+        </w:rPr>
+        <w:t>VR:</w:t>
+      </w:r>
+    </w:p>
+    <w:p>
+      <w:pPr>
+        <w:pStyle w:val="Lijstalinea"/>
+        <w:numPr>
+          <w:ilvl w:val="0"/>
+          <w:numId w:val="1"/>
+        </w:numPr>
+        <w:rPr>
+          <w:b/>
+          <w:sz w:val="32"/>
+        </w:rPr>
+      </w:pPr>
+      <w:r>
+        <w:rPr>
+          <w:b/>
+          <w:sz w:val="32"/>
+        </w:rPr>
+        <w:t xml:space="preserve">Ochtend: </w:t>
+      </w:r>
+    </w:p>
+    <w:p>
+      <w:pPr>
+        <w:pStyle w:val="Lijstalinea"/>
+        <w:numPr>
+          <w:ilvl w:val="0"/>
+          <w:numId w:val="1"/>
+        </w:numPr>
+        <w:rPr>
+          <w:b/>
+          <w:sz w:val="32"/>
+        </w:rPr>
+      </w:pPr>
+      <w:r>
+        <w:rPr>
+          <w:b/>
+          <w:sz w:val="32"/>
+        </w:rPr>
+        <w:t xml:space="preserve">Middag: </w:t>
       </w:r>
     </w:p>
     <w:p>
@@ -801,6 +1298,119 @@
 <file path=word/numbering.xml><?xml version="1.0" encoding="utf-8"?>
 <w:numbering xmlns:wpc="http://schemas.microsoft.com/office/word/2010/wordprocessingCanvas" xmlns:cx="http://schemas.microsoft.com/office/drawing/2014/chartex" xmlns:cx1="http://schemas.microsoft.com/office/drawing/2015/9/8/chartex" xmlns:cx2="http://schemas.microsoft.com/office/drawing/2015/10/21/chartex" xmlns:cx3="http://schemas.microsoft.com/office/drawing/2016/5/9/chartex" xmlns:cx4="http://schemas.microsoft.com/office/drawing/2016/5/10/chartex" xmlns:cx5="http://schemas.microsoft.com/office/drawing/2016/5/11/chartex" xmlns:cx6="http://schemas.microsoft.com/office/drawing/2016/5/12/chartex" xmlns:cx7="http://schemas.microsoft.com/office/drawing/2016/5/13/chartex" xmlns:cx8="http://schemas.microsoft.com/office/drawing/2016/5/14/chartex" xmlns:mc="http://schemas.openxmlformats.org/markup-compatibility/2006" xmlns:aink="http://schemas.microsoft.com/office/drawing/2016/ink" xmlns:am3d="http://schemas.microsoft.com/office/drawing/2017/model3d" xmlns:o="urn:schemas-microsoft-com:office:office" xmlns:r="http://schemas.openxmlformats.org/officeDocument/2006/relationships" xmlns:m="http://schemas.openxmlformats.org/officeDocument/2006/math" xmlns:v="urn:schemas-microsoft-com:vml" xmlns:wp14="http://schemas.microsoft.com/office/word/2010/wordprocessingDrawing" xmlns:wp="http://schemas.openxmlformats.org/drawingml/2006/wordprocessingDrawing" xmlns:w10="urn:schemas-microsoft-com:office:word" xmlns:w="http://schemas.openxmlformats.org/wordprocessingml/2006/main" xmlns:w14="http://schemas.microsoft.com/office/word/2010/wordml" xmlns:w15="http://schemas.microsoft.com/office/word/2012/wordml" xmlns:w16cid="http://schemas.microsoft.com/office/word/2016/wordml/cid" xmlns:w16se="http://schemas.microsoft.com/office/word/2015/wordml/symex" xmlns:wpg="http://schemas.microsoft.com/office/word/2010/wordprocessingGroup" xmlns:wpi="http://schemas.microsoft.com/office/word/2010/wordprocessingInk" xmlns:wne="http://schemas.microsoft.com/office/word/2006/wordml" xmlns:wps="http://schemas.microsoft.com/office/word/2010/wordprocessingShape" mc:Ignorable="w14 w15 w16se w16cid wp14">
   <w:abstractNum w:abstractNumId="0" w15:restartNumberingAfterBreak="0">
+    <w:nsid w:val="207E3427"/>
+    <w:multiLevelType w:val="hybridMultilevel"/>
+    <w:tmpl w:val="DF3CA014"/>
+    <w:lvl w:ilvl="0" w:tplc="04130001">
+      <w:start w:val="1"/>
+      <w:numFmt w:val="bullet"/>
+      <w:lvlText w:val=""/>
+      <w:lvlJc w:val="left"/>
+      <w:pPr>
+        <w:ind w:left="720" w:hanging="360"/>
+      </w:pPr>
+      <w:rPr>
+        <w:rFonts w:ascii="Symbol" w:hAnsi="Symbol" w:hint="default"/>
+      </w:rPr>
+    </w:lvl>
+    <w:lvl w:ilvl="1" w:tplc="04130003" w:tentative="1">
+      <w:start w:val="1"/>
+      <w:numFmt w:val="bullet"/>
+      <w:lvlText w:val="o"/>
+      <w:lvlJc w:val="left"/>
+      <w:pPr>
+        <w:ind w:left="1440" w:hanging="360"/>
+      </w:pPr>
+      <w:rPr>
+        <w:rFonts w:ascii="Courier New" w:hAnsi="Courier New" w:cs="Courier New" w:hint="default"/>
+      </w:rPr>
+    </w:lvl>
+    <w:lvl w:ilvl="2" w:tplc="04130005" w:tentative="1">
+      <w:start w:val="1"/>
+      <w:numFmt w:val="bullet"/>
+      <w:lvlText w:val=""/>
+      <w:lvlJc w:val="left"/>
+      <w:pPr>
+        <w:ind w:left="2160" w:hanging="360"/>
+      </w:pPr>
+      <w:rPr>
+        <w:rFonts w:ascii="Wingdings" w:hAnsi="Wingdings" w:hint="default"/>
+      </w:rPr>
+    </w:lvl>
+    <w:lvl w:ilvl="3" w:tplc="04130001" w:tentative="1">
+      <w:start w:val="1"/>
+      <w:numFmt w:val="bullet"/>
+      <w:lvlText w:val=""/>
+      <w:lvlJc w:val="left"/>
+      <w:pPr>
+        <w:ind w:left="2880" w:hanging="360"/>
+      </w:pPr>
+      <w:rPr>
+        <w:rFonts w:ascii="Symbol" w:hAnsi="Symbol" w:hint="default"/>
+      </w:rPr>
+    </w:lvl>
+    <w:lvl w:ilvl="4" w:tplc="04130003" w:tentative="1">
+      <w:start w:val="1"/>
+      <w:numFmt w:val="bullet"/>
+      <w:lvlText w:val="o"/>
+      <w:lvlJc w:val="left"/>
+      <w:pPr>
+        <w:ind w:left="3600" w:hanging="360"/>
+      </w:pPr>
+      <w:rPr>
+        <w:rFonts w:ascii="Courier New" w:hAnsi="Courier New" w:cs="Courier New" w:hint="default"/>
+      </w:rPr>
+    </w:lvl>
+    <w:lvl w:ilvl="5" w:tplc="04130005" w:tentative="1">
+      <w:start w:val="1"/>
+      <w:numFmt w:val="bullet"/>
+      <w:lvlText w:val=""/>
+      <w:lvlJc w:val="left"/>
+      <w:pPr>
+        <w:ind w:left="4320" w:hanging="360"/>
+      </w:pPr>
+      <w:rPr>
+        <w:rFonts w:ascii="Wingdings" w:hAnsi="Wingdings" w:hint="default"/>
+      </w:rPr>
+    </w:lvl>
+    <w:lvl w:ilvl="6" w:tplc="04130001" w:tentative="1">
+      <w:start w:val="1"/>
+      <w:numFmt w:val="bullet"/>
+      <w:lvlText w:val=""/>
+      <w:lvlJc w:val="left"/>
+      <w:pPr>
+        <w:ind w:left="5040" w:hanging="360"/>
+      </w:pPr>
+      <w:rPr>
+        <w:rFonts w:ascii="Symbol" w:hAnsi="Symbol" w:hint="default"/>
+      </w:rPr>
+    </w:lvl>
+    <w:lvl w:ilvl="7" w:tplc="04130003" w:tentative="1">
+      <w:start w:val="1"/>
+      <w:numFmt w:val="bullet"/>
+      <w:lvlText w:val="o"/>
+      <w:lvlJc w:val="left"/>
+      <w:pPr>
+        <w:ind w:left="5760" w:hanging="360"/>
+      </w:pPr>
+      <w:rPr>
+        <w:rFonts w:ascii="Courier New" w:hAnsi="Courier New" w:cs="Courier New" w:hint="default"/>
+      </w:rPr>
+    </w:lvl>
+    <w:lvl w:ilvl="8" w:tplc="04130005" w:tentative="1">
+      <w:start w:val="1"/>
+      <w:numFmt w:val="bullet"/>
+      <w:lvlText w:val=""/>
+      <w:lvlJc w:val="left"/>
+      <w:pPr>
+        <w:ind w:left="6480" w:hanging="360"/>
+      </w:pPr>
+      <w:rPr>
+        <w:rFonts w:ascii="Wingdings" w:hAnsi="Wingdings" w:hint="default"/>
+      </w:rPr>
+    </w:lvl>
+  </w:abstractNum>
+  <w:abstractNum w:abstractNumId="1" w15:restartNumberingAfterBreak="0">
     <w:nsid w:val="38501E9D"/>
     <w:multiLevelType w:val="hybridMultilevel"/>
     <w:tmpl w:val="1F1AB04A"/>
@@ -890,7 +1500,7 @@
       </w:pPr>
     </w:lvl>
   </w:abstractNum>
-  <w:abstractNum w:abstractNumId="1" w15:restartNumberingAfterBreak="0">
+  <w:abstractNum w:abstractNumId="2" w15:restartNumberingAfterBreak="0">
     <w:nsid w:val="39B1764C"/>
     <w:multiLevelType w:val="hybridMultilevel"/>
     <w:tmpl w:val="25CEBE24"/>
@@ -1003,7 +1613,7 @@
       </w:rPr>
     </w:lvl>
   </w:abstractNum>
-  <w:abstractNum w:abstractNumId="2" w15:restartNumberingAfterBreak="0">
+  <w:abstractNum w:abstractNumId="3" w15:restartNumberingAfterBreak="0">
     <w:nsid w:val="4E5271D2"/>
     <w:multiLevelType w:val="hybridMultilevel"/>
     <w:tmpl w:val="134A671C"/>
@@ -1092,7 +1702,7 @@
       </w:pPr>
     </w:lvl>
   </w:abstractNum>
-  <w:abstractNum w:abstractNumId="3" w15:restartNumberingAfterBreak="0">
+  <w:abstractNum w:abstractNumId="4" w15:restartNumberingAfterBreak="0">
     <w:nsid w:val="65CF0909"/>
     <w:multiLevelType w:val="hybridMultilevel"/>
     <w:tmpl w:val="F858FB66"/>
@@ -1181,7 +1791,120 @@
       </w:pPr>
     </w:lvl>
   </w:abstractNum>
-  <w:abstractNum w:abstractNumId="4" w15:restartNumberingAfterBreak="0">
+  <w:abstractNum w:abstractNumId="5" w15:restartNumberingAfterBreak="0">
+    <w:nsid w:val="7EDC0338"/>
+    <w:multiLevelType w:val="hybridMultilevel"/>
+    <w:tmpl w:val="5808ADCC"/>
+    <w:lvl w:ilvl="0" w:tplc="04130001">
+      <w:start w:val="1"/>
+      <w:numFmt w:val="bullet"/>
+      <w:lvlText w:val=""/>
+      <w:lvlJc w:val="left"/>
+      <w:pPr>
+        <w:ind w:left="720" w:hanging="360"/>
+      </w:pPr>
+      <w:rPr>
+        <w:rFonts w:ascii="Symbol" w:hAnsi="Symbol" w:hint="default"/>
+      </w:rPr>
+    </w:lvl>
+    <w:lvl w:ilvl="1" w:tplc="04130003" w:tentative="1">
+      <w:start w:val="1"/>
+      <w:numFmt w:val="bullet"/>
+      <w:lvlText w:val="o"/>
+      <w:lvlJc w:val="left"/>
+      <w:pPr>
+        <w:ind w:left="1440" w:hanging="360"/>
+      </w:pPr>
+      <w:rPr>
+        <w:rFonts w:ascii="Courier New" w:hAnsi="Courier New" w:cs="Courier New" w:hint="default"/>
+      </w:rPr>
+    </w:lvl>
+    <w:lvl w:ilvl="2" w:tplc="04130005" w:tentative="1">
+      <w:start w:val="1"/>
+      <w:numFmt w:val="bullet"/>
+      <w:lvlText w:val=""/>
+      <w:lvlJc w:val="left"/>
+      <w:pPr>
+        <w:ind w:left="2160" w:hanging="360"/>
+      </w:pPr>
+      <w:rPr>
+        <w:rFonts w:ascii="Wingdings" w:hAnsi="Wingdings" w:hint="default"/>
+      </w:rPr>
+    </w:lvl>
+    <w:lvl w:ilvl="3" w:tplc="04130001" w:tentative="1">
+      <w:start w:val="1"/>
+      <w:numFmt w:val="bullet"/>
+      <w:lvlText w:val=""/>
+      <w:lvlJc w:val="left"/>
+      <w:pPr>
+        <w:ind w:left="2880" w:hanging="360"/>
+      </w:pPr>
+      <w:rPr>
+        <w:rFonts w:ascii="Symbol" w:hAnsi="Symbol" w:hint="default"/>
+      </w:rPr>
+    </w:lvl>
+    <w:lvl w:ilvl="4" w:tplc="04130003" w:tentative="1">
+      <w:start w:val="1"/>
+      <w:numFmt w:val="bullet"/>
+      <w:lvlText w:val="o"/>
+      <w:lvlJc w:val="left"/>
+      <w:pPr>
+        <w:ind w:left="3600" w:hanging="360"/>
+      </w:pPr>
+      <w:rPr>
+        <w:rFonts w:ascii="Courier New" w:hAnsi="Courier New" w:cs="Courier New" w:hint="default"/>
+      </w:rPr>
+    </w:lvl>
+    <w:lvl w:ilvl="5" w:tplc="04130005" w:tentative="1">
+      <w:start w:val="1"/>
+      <w:numFmt w:val="bullet"/>
+      <w:lvlText w:val=""/>
+      <w:lvlJc w:val="left"/>
+      <w:pPr>
+        <w:ind w:left="4320" w:hanging="360"/>
+      </w:pPr>
+      <w:rPr>
+        <w:rFonts w:ascii="Wingdings" w:hAnsi="Wingdings" w:hint="default"/>
+      </w:rPr>
+    </w:lvl>
+    <w:lvl w:ilvl="6" w:tplc="04130001" w:tentative="1">
+      <w:start w:val="1"/>
+      <w:numFmt w:val="bullet"/>
+      <w:lvlText w:val=""/>
+      <w:lvlJc w:val="left"/>
+      <w:pPr>
+        <w:ind w:left="5040" w:hanging="360"/>
+      </w:pPr>
+      <w:rPr>
+        <w:rFonts w:ascii="Symbol" w:hAnsi="Symbol" w:hint="default"/>
+      </w:rPr>
+    </w:lvl>
+    <w:lvl w:ilvl="7" w:tplc="04130003" w:tentative="1">
+      <w:start w:val="1"/>
+      <w:numFmt w:val="bullet"/>
+      <w:lvlText w:val="o"/>
+      <w:lvlJc w:val="left"/>
+      <w:pPr>
+        <w:ind w:left="5760" w:hanging="360"/>
+      </w:pPr>
+      <w:rPr>
+        <w:rFonts w:ascii="Courier New" w:hAnsi="Courier New" w:cs="Courier New" w:hint="default"/>
+      </w:rPr>
+    </w:lvl>
+    <w:lvl w:ilvl="8" w:tplc="04130005" w:tentative="1">
+      <w:start w:val="1"/>
+      <w:numFmt w:val="bullet"/>
+      <w:lvlText w:val=""/>
+      <w:lvlJc w:val="left"/>
+      <w:pPr>
+        <w:ind w:left="6480" w:hanging="360"/>
+      </w:pPr>
+      <w:rPr>
+        <w:rFonts w:ascii="Wingdings" w:hAnsi="Wingdings" w:hint="default"/>
+      </w:rPr>
+    </w:lvl>
+  </w:abstractNum>
+  <w:abstractNum w:abstractNumId="6" w15:restartNumberingAfterBreak="0">
     <w:nsid w:val="7EEE3DF0"/>
     <w:multiLevelType w:val="hybridMultilevel"/>
     <w:tmpl w:val="D278D576"/>
@@ -1295,19 +2018,25 @@
     </w:lvl>
   </w:abstractNum>
   <w:num w:numId="1">
+    <w:abstractNumId w:val="2"/>
+  </w:num>
+  <w:num w:numId="2">
+    <w:abstractNumId w:val="6"/>
+  </w:num>
+  <w:num w:numId="3">
+    <w:abstractNumId w:val="4"/>
+  </w:num>
+  <w:num w:numId="4">
     <w:abstractNumId w:val="1"/>
   </w:num>
-  <w:num w:numId="2">
-    <w:abstractNumId w:val="4"/>
-  </w:num>
-  <w:num w:numId="3">
+  <w:num w:numId="5">
     <w:abstractNumId w:val="3"/>
   </w:num>
-  <w:num w:numId="4">
+  <w:num w:numId="6">
     <w:abstractNumId w:val="0"/>
   </w:num>
-  <w:num w:numId="5">
-    <w:abstractNumId w:val="2"/>
+  <w:num w:numId="7">
+    <w:abstractNumId w:val="5"/>
   </w:num>
 </w:numbering>
 </file>

</xml_diff>